<commit_message>
subindo ata e entregas da semana do dia 14
</commit_message>
<xml_diff>
--- a/doc/A.T.A/template-ATA.docx
+++ b/doc/A.T.A/template-ATA.docx
@@ -698,7 +698,7 @@
           </mc:Choice>
           <mc:Fallback>
             <w:pict>
-              <v:shape w14:anchorId="35479285" id="Forma" o:spid="_x0000_s1026" alt="&quot;&quot;" style="position:absolute;margin-left:-4.4pt;margin-top:-744.05pt;width:622.5pt;height:880.5pt;z-index:-251665408;visibility:visible;mso-wrap-style:square;mso-width-percent:0;mso-height-percent:0;mso-wrap-distance-left:9pt;mso-wrap-distance-top:0;mso-wrap-distance-right:9pt;mso-wrap-distance-bottom:0;mso-position-horizontal:absolute;mso-position-horizontal-relative:page;mso-position-vertical:absolute;mso-position-vertical-relative:text;mso-width-percent:0;mso-height-percent:0;mso-width-relative:margin;mso-height-relative:margin;v-text-anchor:middle" coordsize="21600,21600" o:gfxdata="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" path="m1616,6596r417,-325l2033,6219r-466,358c1584,6585,1602,6590,1616,6596xm872,6301l2036,5399r,-47l829,6282v14,6,29,14,43,19xm4436,3l2396,1557r162,l4538,3r-102,xm205,5944l2033,4526r,-41l166,5922v14,8,28,16,39,22xm,3561l2033,1966r,-134l,3378r,183xm,5303l2033,3714r,-153l,5112r,191xm,4433l2033,2841r,-144l,4245r,188xm2170,3l,1647r,166l2301,3r-131,xm20997,16280r-1433,1083l19564,17420r1443,-1140c21004,16280,21000,16280,20997,16280xm19804,16332r-237,177l19567,16531r258,-204c19814,16330,19811,16332,19804,16332xm3303,3l,2511r,175l3416,3r-113,xm15513,19561r-738,556c14754,20204,14736,20289,14722,20378r1027,-815l15513,19563r,-2xm1034,3l,783,,935,1182,,1034,r,3xm,3l,60,74,3,,3xm6694,3l4658,1557r131,l6775,3r-81,xm19832,21597r1764,-1379l21596,20119r-1937,1481l19832,21600r,-3xm18932,19561r-2682,2036l16490,21597r2594,-2036l18932,19561xm18717,21597r2879,-2255l21596,19255r-3073,2342l18717,21597xm20894,21597r706,-548l21600,21022r-745,575l20894,21597xm19564,18219r,82l21596,16700r,-21l19564,18219xm19564,19182r2032,-1598l21596,17535r-2032,1543l19564,19182xm17602,21597r3994,-3133l21596,18394r-4209,3203l17602,21597xm5565,3l3529,1557r145,l5657,3r-92,xm9567,425l8095,1557r18,l9567,428v,-3,,-3,,-3xm8984,3l6966,1557r25,l8991,3r-7,xm17796,19561r-2689,2036l15379,21597r2586,-2036l17796,19561xm7855,3l5840,1557r28,l7873,3r-18,xm16656,19561r-1983,1496c14676,21131,14680,21202,14683,21273r2171,-1715l16656,19558r,3xm9224,1557r11,l9856,1074v,,,-2,,-2l9224,1557xe" fillcolor="#63b1bc" stroked="f" strokeweight="1pt">
+              <v:shape w14:anchorId="3AA83797" id="Forma" o:spid="_x0000_s1026" alt="&quot;&quot;" style="position:absolute;margin-left:-4.4pt;margin-top:-744.05pt;width:622.5pt;height:880.5pt;z-index:-251665408;visibility:visible;mso-wrap-style:square;mso-width-percent:0;mso-height-percent:0;mso-wrap-distance-left:9pt;mso-wrap-distance-top:0;mso-wrap-distance-right:9pt;mso-wrap-distance-bottom:0;mso-position-horizontal:absolute;mso-position-horizontal-relative:page;mso-position-vertical:absolute;mso-position-vertical-relative:text;mso-width-percent:0;mso-height-percent:0;mso-width-relative:margin;mso-height-relative:margin;v-text-anchor:middle" coordsize="21600,21600" o:gfxdata="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" path="m1616,6596r417,-325l2033,6219r-466,358c1584,6585,1602,6590,1616,6596xm872,6301l2036,5399r,-47l829,6282v14,6,29,14,43,19xm4436,3l2396,1557r162,l4538,3r-102,xm205,5944l2033,4526r,-41l166,5922v14,8,28,16,39,22xm,3561l2033,1966r,-134l,3378r,183xm,5303l2033,3714r,-153l,5112r,191xm,4433l2033,2841r,-144l,4245r,188xm2170,3l,1647r,166l2301,3r-131,xm20997,16280r-1433,1083l19564,17420r1443,-1140c21004,16280,21000,16280,20997,16280xm19804,16332r-237,177l19567,16531r258,-204c19814,16330,19811,16332,19804,16332xm3303,3l,2511r,175l3416,3r-113,xm15513,19561r-738,556c14754,20204,14736,20289,14722,20378r1027,-815l15513,19563r,-2xm1034,3l,783,,935,1182,,1034,r,3xm,3l,60,74,3,,3xm6694,3l4658,1557r131,l6775,3r-81,xm19832,21597r1764,-1379l21596,20119r-1937,1481l19832,21600r,-3xm18932,19561r-2682,2036l16490,21597r2594,-2036l18932,19561xm18717,21597r2879,-2255l21596,19255r-3073,2342l18717,21597xm20894,21597r706,-548l21600,21022r-745,575l20894,21597xm19564,18219r,82l21596,16700r,-21l19564,18219xm19564,19182r2032,-1598l21596,17535r-2032,1543l19564,19182xm17602,21597r3994,-3133l21596,18394r-4209,3203l17602,21597xm5565,3l3529,1557r145,l5657,3r-92,xm9567,425l8095,1557r18,l9567,428v,-3,,-3,,-3xm8984,3l6966,1557r25,l8991,3r-7,xm17796,19561r-2689,2036l15379,21597r2586,-2036l17796,19561xm7855,3l5840,1557r28,l7873,3r-18,xm16656,19561r-1983,1496c14676,21131,14680,21202,14683,21273r2171,-1715l16656,19558r,3xm9224,1557r11,l9856,1074v,,,-2,,-2l9224,1557xe" fillcolor="#63b1bc" stroked="f" strokeweight="1pt">
                 <v:stroke miterlimit="4" joinstyle="miter"/>
                 <v:path arrowok="t" o:extrusionok="f" o:connecttype="custom" o:connectlocs="3952875,5591175;3952875,5591175;3952875,5591175;3952875,5591175" o:connectangles="0,90,180,270"/>
                 <w10:wrap anchorx="page"/>
@@ -1303,7 +1303,7 @@
           </mc:Choice>
           <mc:Fallback>
             <w:pict>
-              <v:shape w14:anchorId="4975907D" id="Forma" o:spid="_x0000_s1026" alt="&quot;&quot;" style="position:absolute;margin-left:-4.4pt;margin-top:-52.3pt;width:622.5pt;height:880.5pt;z-index:-251662336;visibility:visible;mso-wrap-style:square;mso-width-percent:0;mso-height-percent:0;mso-wrap-distance-left:9pt;mso-wrap-distance-top:0;mso-wrap-distance-right:9pt;mso-wrap-distance-bottom:0;mso-position-horizontal:absolute;mso-position-horizontal-relative:page;mso-position-vertical:absolute;mso-position-vertical-relative:text;mso-width-percent:0;mso-height-percent:0;mso-width-relative:margin;mso-height-relative:margin;v-text-anchor:middle" coordsize="21600,21600" o:gfxdata="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" path="m1616,6596r417,-325l2033,6219r-466,358c1584,6585,1602,6590,1616,6596xm872,6301l2036,5399r,-47l829,6282v14,6,29,14,43,19xm4436,3l2396,1557r162,l4538,3r-102,xm205,5944l2033,4526r,-41l166,5922v14,8,28,16,39,22xm,3561l2033,1966r,-134l,3378r,183xm,5303l2033,3714r,-153l,5112r,191xm,4433l2033,2841r,-144l,4245r,188xm2170,3l,1647r,166l2301,3r-131,xm20997,16280r-1433,1083l19564,17420r1443,-1140c21004,16280,21000,16280,20997,16280xm19804,16332r-237,177l19567,16531r258,-204c19814,16330,19811,16332,19804,16332xm3303,3l,2511r,175l3416,3r-113,xm15513,19561r-738,556c14754,20204,14736,20289,14722,20378r1027,-815l15513,19563r,-2xm1034,3l,783,,935,1182,,1034,r,3xm,3l,60,74,3,,3xm6694,3l4658,1557r131,l6775,3r-81,xm19832,21597r1764,-1379l21596,20119r-1937,1481l19832,21600r,-3xm18932,19561r-2682,2036l16490,21597r2594,-2036l18932,19561xm18717,21597r2879,-2255l21596,19255r-3073,2342l18717,21597xm20894,21597r706,-548l21600,21022r-745,575l20894,21597xm19564,18219r,82l21596,16700r,-21l19564,18219xm19564,19182r2032,-1598l21596,17535r-2032,1543l19564,19182xm17602,21597r3994,-3133l21596,18394r-4209,3203l17602,21597xm5565,3l3529,1557r145,l5657,3r-92,xm9567,425l8095,1557r18,l9567,428v,-3,,-3,,-3xm8984,3l6966,1557r25,l8991,3r-7,xm17796,19561r-2689,2036l15379,21597r2586,-2036l17796,19561xm7855,3l5840,1557r28,l7873,3r-18,xm16656,19561r-1983,1496c14676,21131,14680,21202,14683,21273r2171,-1715l16656,19558r,3xm9224,1557r11,l9856,1074v,,,-2,,-2l9224,1557xe" fillcolor="#63b1bc" stroked="f" strokeweight="1pt">
+              <v:shape w14:anchorId="72A9912F" id="Forma" o:spid="_x0000_s1026" alt="&quot;&quot;" style="position:absolute;margin-left:-4.4pt;margin-top:-52.3pt;width:622.5pt;height:880.5pt;z-index:-251662336;visibility:visible;mso-wrap-style:square;mso-width-percent:0;mso-height-percent:0;mso-wrap-distance-left:9pt;mso-wrap-distance-top:0;mso-wrap-distance-right:9pt;mso-wrap-distance-bottom:0;mso-position-horizontal:absolute;mso-position-horizontal-relative:page;mso-position-vertical:absolute;mso-position-vertical-relative:text;mso-width-percent:0;mso-height-percent:0;mso-width-relative:margin;mso-height-relative:margin;v-text-anchor:middle" coordsize="21600,21600" o:gfxdata="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" path="m1616,6596r417,-325l2033,6219r-466,358c1584,6585,1602,6590,1616,6596xm872,6301l2036,5399r,-47l829,6282v14,6,29,14,43,19xm4436,3l2396,1557r162,l4538,3r-102,xm205,5944l2033,4526r,-41l166,5922v14,8,28,16,39,22xm,3561l2033,1966r,-134l,3378r,183xm,5303l2033,3714r,-153l,5112r,191xm,4433l2033,2841r,-144l,4245r,188xm2170,3l,1647r,166l2301,3r-131,xm20997,16280r-1433,1083l19564,17420r1443,-1140c21004,16280,21000,16280,20997,16280xm19804,16332r-237,177l19567,16531r258,-204c19814,16330,19811,16332,19804,16332xm3303,3l,2511r,175l3416,3r-113,xm15513,19561r-738,556c14754,20204,14736,20289,14722,20378r1027,-815l15513,19563r,-2xm1034,3l,783,,935,1182,,1034,r,3xm,3l,60,74,3,,3xm6694,3l4658,1557r131,l6775,3r-81,xm19832,21597r1764,-1379l21596,20119r-1937,1481l19832,21600r,-3xm18932,19561r-2682,2036l16490,21597r2594,-2036l18932,19561xm18717,21597r2879,-2255l21596,19255r-3073,2342l18717,21597xm20894,21597r706,-548l21600,21022r-745,575l20894,21597xm19564,18219r,82l21596,16700r,-21l19564,18219xm19564,19182r2032,-1598l21596,17535r-2032,1543l19564,19182xm17602,21597r3994,-3133l21596,18394r-4209,3203l17602,21597xm5565,3l3529,1557r145,l5657,3r-92,xm9567,425l8095,1557r18,l9567,428v,-3,,-3,,-3xm8984,3l6966,1557r25,l8991,3r-7,xm17796,19561r-2689,2036l15379,21597r2586,-2036l17796,19561xm7855,3l5840,1557r28,l7873,3r-18,xm16656,19561r-1983,1496c14676,21131,14680,21202,14683,21273r2171,-1715l16656,19558r,3xm9224,1557r11,l9856,1074v,,,-2,,-2l9224,1557xe" fillcolor="#63b1bc" stroked="f" strokeweight="1pt">
                 <v:stroke miterlimit="4" joinstyle="miter"/>
                 <v:path arrowok="t" o:extrusionok="f" o:connecttype="custom" o:connectlocs="3952875,5591175;3952875,5591175;3952875,5591175;3952875,5591175" o:connectangles="0,90,180,270"/>
                 <w10:wrap anchorx="page"/>
@@ -1345,6 +1345,7 @@
         <w:tab/>
         <w:t xml:space="preserve">  </w:t>
       </w:r>
+      <w:bookmarkStart w:id="8" w:name="_Hlk190462666"/>
       <w:r>
         <w:rPr>
           <w:color w:val="1F2A44"/>
@@ -1354,6 +1355,7 @@
         <w:t>Integrantes do grupo:</w:t>
       </w:r>
     </w:p>
+    <w:p/>
     <w:p/>
     <w:p>
       <w:pPr>
@@ -1547,6 +1549,7 @@
           </w:p>
         </w:tc>
       </w:tr>
+      <w:bookmarkEnd w:id="8"/>
     </w:tbl>
     <w:p>
       <w:pPr>
@@ -2121,7 +2124,7 @@
           </mc:Choice>
           <mc:Fallback>
             <w:pict>
-              <v:shape w14:anchorId="06617061" id="Forma" o:spid="_x0000_s1026" alt="&quot;&quot;" style="position:absolute;margin-left:-12pt;margin-top:-48.2pt;width:622.5pt;height:897.3pt;z-index:-251658240;visibility:visible;mso-wrap-style:square;mso-width-percent:0;mso-height-percent:0;mso-wrap-distance-left:9pt;mso-wrap-distance-top:0;mso-wrap-distance-right:9pt;mso-wrap-distance-bottom:0;mso-position-horizontal:absolute;mso-position-horizontal-relative:page;mso-position-vertical:absolute;mso-position-vertical-relative:text;mso-width-percent:0;mso-height-percent:0;mso-width-relative:margin;mso-height-relative:margin;v-text-anchor:middle" coordsize="21600,21600" o:gfxdata="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" path="m1616,6596r417,-325l2033,6219r-466,358c1584,6585,1602,6590,1616,6596xm872,6301l2036,5399r,-47l829,6282v14,6,29,14,43,19xm4436,3l2396,1557r162,l4538,3r-102,xm205,5944l2033,4526r,-41l166,5922v14,8,28,16,39,22xm,3561l2033,1966r,-134l,3378r,183xm,5303l2033,3714r,-153l,5112r,191xm,4433l2033,2841r,-144l,4245r,188xm2170,3l,1647r,166l2301,3r-131,xm20997,16280r-1433,1083l19564,17420r1443,-1140c21004,16280,21000,16280,20997,16280xm19804,16332r-237,177l19567,16531r258,-204c19814,16330,19811,16332,19804,16332xm3303,3l,2511r,175l3416,3r-113,xm15513,19561r-738,556c14754,20204,14736,20289,14722,20378r1027,-815l15513,19563r,-2xm1034,3l,783,,935,1182,,1034,r,3xm,3l,60,74,3,,3xm6694,3l4658,1557r131,l6775,3r-81,xm19832,21597r1764,-1379l21596,20119r-1937,1481l19832,21600r,-3xm18932,19561r-2682,2036l16490,21597r2594,-2036l18932,19561xm18717,21597r2879,-2255l21596,19255r-3073,2342l18717,21597xm20894,21597r706,-548l21600,21022r-745,575l20894,21597xm19564,18219r,82l21596,16700r,-21l19564,18219xm19564,19182r2032,-1598l21596,17535r-2032,1543l19564,19182xm17602,21597r3994,-3133l21596,18394r-4209,3203l17602,21597xm5565,3l3529,1557r145,l5657,3r-92,xm9567,425l8095,1557r18,l9567,428v,-3,,-3,,-3xm8984,3l6966,1557r25,l8991,3r-7,xm17796,19561r-2689,2036l15379,21597r2586,-2036l17796,19561xm7855,3l5840,1557r28,l7873,3r-18,xm16656,19561r-1983,1496c14676,21131,14680,21202,14683,21273r2171,-1715l16656,19558r,3xm9224,1557r11,l9856,1074v,,,-2,,-2l9224,1557xe" fillcolor="#63b1bc" stroked="f" strokeweight="1pt">
+              <v:shape w14:anchorId="6FA918F0" id="Forma" o:spid="_x0000_s1026" alt="&quot;&quot;" style="position:absolute;margin-left:-12pt;margin-top:-48.2pt;width:622.5pt;height:897.3pt;z-index:-251658240;visibility:visible;mso-wrap-style:square;mso-width-percent:0;mso-height-percent:0;mso-wrap-distance-left:9pt;mso-wrap-distance-top:0;mso-wrap-distance-right:9pt;mso-wrap-distance-bottom:0;mso-position-horizontal:absolute;mso-position-horizontal-relative:page;mso-position-vertical:absolute;mso-position-vertical-relative:text;mso-width-percent:0;mso-height-percent:0;mso-width-relative:margin;mso-height-relative:margin;v-text-anchor:middle" coordsize="21600,21600" o:gfxdata="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" path="m1616,6596r417,-325l2033,6219r-466,358c1584,6585,1602,6590,1616,6596xm872,6301l2036,5399r,-47l829,6282v14,6,29,14,43,19xm4436,3l2396,1557r162,l4538,3r-102,xm205,5944l2033,4526r,-41l166,5922v14,8,28,16,39,22xm,3561l2033,1966r,-134l,3378r,183xm,5303l2033,3714r,-153l,5112r,191xm,4433l2033,2841r,-144l,4245r,188xm2170,3l,1647r,166l2301,3r-131,xm20997,16280r-1433,1083l19564,17420r1443,-1140c21004,16280,21000,16280,20997,16280xm19804,16332r-237,177l19567,16531r258,-204c19814,16330,19811,16332,19804,16332xm3303,3l,2511r,175l3416,3r-113,xm15513,19561r-738,556c14754,20204,14736,20289,14722,20378r1027,-815l15513,19563r,-2xm1034,3l,783,,935,1182,,1034,r,3xm,3l,60,74,3,,3xm6694,3l4658,1557r131,l6775,3r-81,xm19832,21597r1764,-1379l21596,20119r-1937,1481l19832,21600r,-3xm18932,19561r-2682,2036l16490,21597r2594,-2036l18932,19561xm18717,21597r2879,-2255l21596,19255r-3073,2342l18717,21597xm20894,21597r706,-548l21600,21022r-745,575l20894,21597xm19564,18219r,82l21596,16700r,-21l19564,18219xm19564,19182r2032,-1598l21596,17535r-2032,1543l19564,19182xm17602,21597r3994,-3133l21596,18394r-4209,3203l17602,21597xm5565,3l3529,1557r145,l5657,3r-92,xm9567,425l8095,1557r18,l9567,428v,-3,,-3,,-3xm8984,3l6966,1557r25,l8991,3r-7,xm17796,19561r-2689,2036l15379,21597r2586,-2036l17796,19561xm7855,3l5840,1557r28,l7873,3r-18,xm16656,19561r-1983,1496c14676,21131,14680,21202,14683,21273r2171,-1715l16656,19558r,3xm9224,1557r11,l9856,1074v,,,-2,,-2l9224,1557xe" fillcolor="#63b1bc" stroked="f" strokeweight="1pt">
                 <v:stroke miterlimit="4" joinstyle="miter"/>
                 <v:path arrowok="t" o:extrusionok="f" o:connecttype="custom" o:connectlocs="3952875,5697855;3952875,5697855;3952875,5697855;3952875,5697855" o:connectangles="0,90,180,270"/>
                 <w10:wrap anchorx="page"/>
@@ -2150,13 +2153,13 @@
         <w:tblLook w:val="04A0" w:firstRow="1" w:lastRow="0" w:firstColumn="1" w:lastColumn="0" w:noHBand="0" w:noVBand="1"/>
       </w:tblPr>
       <w:tblGrid>
-        <w:gridCol w:w="916"/>
-        <w:gridCol w:w="1122"/>
-        <w:gridCol w:w="1018"/>
-        <w:gridCol w:w="1444"/>
-        <w:gridCol w:w="1542"/>
-        <w:gridCol w:w="1448"/>
-        <w:gridCol w:w="1551"/>
+        <w:gridCol w:w="1353"/>
+        <w:gridCol w:w="1093"/>
+        <w:gridCol w:w="959"/>
+        <w:gridCol w:w="1360"/>
+        <w:gridCol w:w="1452"/>
+        <w:gridCol w:w="1364"/>
+        <w:gridCol w:w="1460"/>
         <w:gridCol w:w="190"/>
       </w:tblGrid>
       <w:tr>
@@ -2728,6 +2731,14 @@
               </w:rPr>
               <w:t> </w:t>
             </w:r>
+            <w:r>
+              <w:rPr>
+                <w:rFonts w:ascii="Calibri" w:eastAsia="Calibri" w:hAnsi="Calibri" w:cs="Calibri"/>
+                <w:color w:val="FF0000"/>
+                <w:lang w:eastAsia="pt-BR"/>
+              </w:rPr>
+              <w:t>14/02/2025</w:t>
+            </w:r>
           </w:p>
         </w:tc>
         <w:tc>
@@ -2759,6 +2770,14 @@
                 <w:lang w:eastAsia="pt-BR"/>
               </w:rPr>
               <w:t> </w:t>
+            </w:r>
+            <w:r>
+              <w:rPr>
+                <w:rFonts w:ascii="Calibri" w:eastAsia="Calibri" w:hAnsi="Calibri" w:cs="Calibri"/>
+                <w:color w:val="000000"/>
+                <w:lang w:eastAsia="pt-BR"/>
+              </w:rPr>
+              <w:t>Eduarda Dias</w:t>
             </w:r>
           </w:p>
         </w:tc>
@@ -2796,6 +2815,16 @@
               </w:rPr>
               <w:t> </w:t>
             </w:r>
+            <w:r>
+              <w:rPr>
+                <w:rFonts w:ascii="Calibri" w:eastAsia="Calibri" w:hAnsi="Calibri" w:cs="Calibri"/>
+                <w:b/>
+                <w:bCs/>
+                <w:color w:val="000000"/>
+                <w:lang w:eastAsia="pt-BR"/>
+              </w:rPr>
+              <w:t>21h</w:t>
+            </w:r>
           </w:p>
         </w:tc>
         <w:tc>
@@ -2831,6 +2860,16 @@
                 <w:lang w:eastAsia="pt-BR"/>
               </w:rPr>
               <w:t> </w:t>
+            </w:r>
+            <w:r>
+              <w:rPr>
+                <w:rFonts w:ascii="Calibri" w:eastAsia="Calibri" w:hAnsi="Calibri" w:cs="Calibri"/>
+                <w:b/>
+                <w:bCs/>
+                <w:color w:val="000000"/>
+                <w:lang w:eastAsia="pt-BR"/>
+              </w:rPr>
+              <w:t>22h50</w:t>
             </w:r>
           </w:p>
         </w:tc>
@@ -2928,6 +2967,16 @@
               </w:rPr>
               <w:t> </w:t>
             </w:r>
+            <w:proofErr w:type="spellStart"/>
+            <w:r>
+              <w:rPr>
+                <w:rFonts w:ascii="Gill Sans MT" w:eastAsia="Times New Roman" w:hAnsi="Gill Sans MT" w:cs="Times New Roman"/>
+                <w:color w:val="000000"/>
+                <w:lang w:eastAsia="pt-BR"/>
+              </w:rPr>
+              <w:t>Discord</w:t>
+            </w:r>
+            <w:proofErr w:type="spellEnd"/>
           </w:p>
         </w:tc>
         <w:tc>
@@ -3164,12 +3213,209 @@
     </w:p>
     <w:p>
       <w:pPr>
-        <w:tabs>
-          <w:tab w:val="left" w:pos="2033"/>
-        </w:tabs>
-        <w:jc w:val="center"/>
-      </w:pPr>
+        <w:pStyle w:val="Ttulo3"/>
+        <w:rPr>
+          <w:color w:val="1F2A44"/>
+          <w:sz w:val="24"/>
+        </w:rPr>
+      </w:pPr>
+      <w:r>
+        <w:t xml:space="preserve">   </w:t>
+      </w:r>
+      <w:r>
+        <w:t xml:space="preserve">   </w:t>
+      </w:r>
+      <w:r>
+        <w:rPr>
+          <w:color w:val="1F2A44"/>
+          <w:sz w:val="24"/>
+        </w:rPr>
+        <w:t>Especificação da reunião:</w:t>
+      </w:r>
     </w:p>
+    <w:p/>
+    <w:p>
+      <w:pPr>
+        <w:pStyle w:val="PargrafodaLista"/>
+        <w:numPr>
+          <w:ilvl w:val="0"/>
+          <w:numId w:val="7"/>
+        </w:numPr>
+        <w:rPr>
+          <w:lang w:val="pt-BR"/>
+        </w:rPr>
+      </w:pPr>
+      <w:r>
+        <w:rPr>
+          <w:b/>
+          <w:bCs/>
+          <w:lang w:val="pt-BR"/>
+        </w:rPr>
+        <w:t>Definição de papéis:</w:t>
+      </w:r>
+      <w:r>
+        <w:rPr>
+          <w:lang w:val="pt-BR"/>
+        </w:rPr>
+        <w:br/>
+        <w:t xml:space="preserve">Cada integrante assumiu um papel específico para otimizar a organização do grupo. Nicolas será o </w:t>
+      </w:r>
+      <w:r>
+        <w:rPr>
+          <w:b/>
+          <w:bCs/>
+          <w:lang w:val="pt-BR"/>
+        </w:rPr>
+        <w:t>definidor</w:t>
+      </w:r>
+      <w:r>
+        <w:rPr>
+          <w:lang w:val="pt-BR"/>
+        </w:rPr>
+        <w:t xml:space="preserve">, responsável por tomar decisões estratégicas; </w:t>
+      </w:r>
+      <w:r>
+        <w:rPr>
+          <w:lang w:val="pt-BR"/>
+        </w:rPr>
+        <w:t>Vitor</w:t>
+      </w:r>
+      <w:r>
+        <w:rPr>
+          <w:lang w:val="pt-BR"/>
+        </w:rPr>
+        <w:t xml:space="preserve"> atuará como </w:t>
+      </w:r>
+      <w:r>
+        <w:rPr>
+          <w:b/>
+          <w:bCs/>
+          <w:lang w:val="pt-BR"/>
+        </w:rPr>
+        <w:t>mediador</w:t>
+      </w:r>
+      <w:r>
+        <w:rPr>
+          <w:lang w:val="pt-BR"/>
+        </w:rPr>
+        <w:t xml:space="preserve">, garantindo a comunicação eficiente e a resolução de conflitos; e </w:t>
+      </w:r>
+      <w:r>
+        <w:rPr>
+          <w:lang w:val="pt-BR"/>
+        </w:rPr>
+        <w:t>Eduarda</w:t>
+      </w:r>
+      <w:r>
+        <w:rPr>
+          <w:lang w:val="pt-BR"/>
+        </w:rPr>
+        <w:t xml:space="preserve"> será a </w:t>
+      </w:r>
+      <w:r>
+        <w:rPr>
+          <w:b/>
+          <w:bCs/>
+          <w:lang w:val="pt-BR"/>
+        </w:rPr>
+        <w:t>documentadora</w:t>
+      </w:r>
+      <w:r>
+        <w:rPr>
+          <w:lang w:val="pt-BR"/>
+        </w:rPr>
+        <w:t>, registrando as principais informações e decisões do grupo.</w:t>
+      </w:r>
+    </w:p>
+    <w:p>
+      <w:pPr>
+        <w:pStyle w:val="PargrafodaLista"/>
+        <w:numPr>
+          <w:ilvl w:val="0"/>
+          <w:numId w:val="7"/>
+        </w:numPr>
+        <w:rPr>
+          <w:lang w:val="pt-BR"/>
+        </w:rPr>
+      </w:pPr>
+      <w:r>
+        <w:rPr>
+          <w:b/>
+          <w:bCs/>
+          <w:lang w:val="pt-BR"/>
+        </w:rPr>
+        <w:t>Definição de temas:</w:t>
+      </w:r>
+      <w:r>
+        <w:rPr>
+          <w:lang w:val="pt-BR"/>
+        </w:rPr>
+        <w:br/>
+        <w:t>Foram discutidos e selecionados os temas que guiarão as sprints, considerando a viabilidade e relevância para o projeto.</w:t>
+      </w:r>
+    </w:p>
+    <w:p>
+      <w:pPr>
+        <w:pStyle w:val="PargrafodaLista"/>
+        <w:numPr>
+          <w:ilvl w:val="0"/>
+          <w:numId w:val="7"/>
+        </w:numPr>
+        <w:rPr>
+          <w:lang w:val="pt-BR"/>
+        </w:rPr>
+      </w:pPr>
+      <w:r>
+        <w:rPr>
+          <w:b/>
+          <w:bCs/>
+          <w:lang w:val="pt-BR"/>
+        </w:rPr>
+        <w:t>Definição de responsabilidades nas sprints:</w:t>
+      </w:r>
+      <w:r>
+        <w:rPr>
+          <w:lang w:val="pt-BR"/>
+        </w:rPr>
+        <w:br/>
+        <w:t>As tarefas dentro das sprints foram distribuídas conforme as habilidades e disponibilidade de cada membro, garantindo que todos tenham funções bem definidas.</w:t>
+      </w:r>
+    </w:p>
+    <w:p>
+      <w:pPr>
+        <w:pStyle w:val="PargrafodaLista"/>
+        <w:numPr>
+          <w:ilvl w:val="0"/>
+          <w:numId w:val="7"/>
+        </w:numPr>
+        <w:rPr>
+          <w:lang w:val="pt-BR"/>
+        </w:rPr>
+      </w:pPr>
+      <w:r>
+        <w:rPr>
+          <w:b/>
+          <w:bCs/>
+          <w:lang w:val="pt-BR"/>
+        </w:rPr>
+        <w:t>Alinhamento de expectativas sobre o tema das sprints:</w:t>
+      </w:r>
+      <w:r>
+        <w:rPr>
+          <w:lang w:val="pt-BR"/>
+        </w:rPr>
+        <w:br/>
+        <w:t>O grupo alinhou as expectativas quanto aos objetivos de cada sprint, garantindo que todos compreendam as entregas e metas a serem atingidas ao longo do desenvolvimento do projeto.</w:t>
+      </w:r>
+    </w:p>
+    <w:p/>
+    <w:p>
+      <w:pPr>
+        <w:ind w:firstLine="720"/>
+      </w:pPr>
+    </w:p>
+    <w:p/>
+    <w:p/>
     <w:sectPr>
       <w:headerReference w:type="default" r:id="rId12"/>
       <w:footerReference w:type="even" r:id="rId13"/>
@@ -3514,6 +3760,232 @@
     </w:lvl>
   </w:abstractNum>
   <w:abstractNum w:abstractNumId="1" w15:restartNumberingAfterBreak="0">
+    <w:nsid w:val="4B6E0D54"/>
+    <w:multiLevelType w:val="hybridMultilevel"/>
+    <w:tmpl w:val="17624E58"/>
+    <w:lvl w:ilvl="0" w:tplc="04160001">
+      <w:start w:val="1"/>
+      <w:numFmt w:val="bullet"/>
+      <w:lvlText w:val=""/>
+      <w:lvlJc w:val="left"/>
+      <w:pPr>
+        <w:ind w:left="720" w:hanging="360"/>
+      </w:pPr>
+      <w:rPr>
+        <w:rFonts w:ascii="Symbol" w:hAnsi="Symbol" w:hint="default"/>
+      </w:rPr>
+    </w:lvl>
+    <w:lvl w:ilvl="1" w:tplc="04160003" w:tentative="1">
+      <w:start w:val="1"/>
+      <w:numFmt w:val="bullet"/>
+      <w:lvlText w:val="o"/>
+      <w:lvlJc w:val="left"/>
+      <w:pPr>
+        <w:ind w:left="1440" w:hanging="360"/>
+      </w:pPr>
+      <w:rPr>
+        <w:rFonts w:ascii="Courier New" w:hAnsi="Courier New" w:cs="Courier New" w:hint="default"/>
+      </w:rPr>
+    </w:lvl>
+    <w:lvl w:ilvl="2" w:tplc="04160005" w:tentative="1">
+      <w:start w:val="1"/>
+      <w:numFmt w:val="bullet"/>
+      <w:lvlText w:val=""/>
+      <w:lvlJc w:val="left"/>
+      <w:pPr>
+        <w:ind w:left="2160" w:hanging="360"/>
+      </w:pPr>
+      <w:rPr>
+        <w:rFonts w:ascii="Wingdings" w:hAnsi="Wingdings" w:hint="default"/>
+      </w:rPr>
+    </w:lvl>
+    <w:lvl w:ilvl="3" w:tplc="04160001" w:tentative="1">
+      <w:start w:val="1"/>
+      <w:numFmt w:val="bullet"/>
+      <w:lvlText w:val=""/>
+      <w:lvlJc w:val="left"/>
+      <w:pPr>
+        <w:ind w:left="2880" w:hanging="360"/>
+      </w:pPr>
+      <w:rPr>
+        <w:rFonts w:ascii="Symbol" w:hAnsi="Symbol" w:hint="default"/>
+      </w:rPr>
+    </w:lvl>
+    <w:lvl w:ilvl="4" w:tplc="04160003" w:tentative="1">
+      <w:start w:val="1"/>
+      <w:numFmt w:val="bullet"/>
+      <w:lvlText w:val="o"/>
+      <w:lvlJc w:val="left"/>
+      <w:pPr>
+        <w:ind w:left="3600" w:hanging="360"/>
+      </w:pPr>
+      <w:rPr>
+        <w:rFonts w:ascii="Courier New" w:hAnsi="Courier New" w:cs="Courier New" w:hint="default"/>
+      </w:rPr>
+    </w:lvl>
+    <w:lvl w:ilvl="5" w:tplc="04160005" w:tentative="1">
+      <w:start w:val="1"/>
+      <w:numFmt w:val="bullet"/>
+      <w:lvlText w:val=""/>
+      <w:lvlJc w:val="left"/>
+      <w:pPr>
+        <w:ind w:left="4320" w:hanging="360"/>
+      </w:pPr>
+      <w:rPr>
+        <w:rFonts w:ascii="Wingdings" w:hAnsi="Wingdings" w:hint="default"/>
+      </w:rPr>
+    </w:lvl>
+    <w:lvl w:ilvl="6" w:tplc="04160001" w:tentative="1">
+      <w:start w:val="1"/>
+      <w:numFmt w:val="bullet"/>
+      <w:lvlText w:val=""/>
+      <w:lvlJc w:val="left"/>
+      <w:pPr>
+        <w:ind w:left="5040" w:hanging="360"/>
+      </w:pPr>
+      <w:rPr>
+        <w:rFonts w:ascii="Symbol" w:hAnsi="Symbol" w:hint="default"/>
+      </w:rPr>
+    </w:lvl>
+    <w:lvl w:ilvl="7" w:tplc="04160003" w:tentative="1">
+      <w:start w:val="1"/>
+      <w:numFmt w:val="bullet"/>
+      <w:lvlText w:val="o"/>
+      <w:lvlJc w:val="left"/>
+      <w:pPr>
+        <w:ind w:left="5760" w:hanging="360"/>
+      </w:pPr>
+      <w:rPr>
+        <w:rFonts w:ascii="Courier New" w:hAnsi="Courier New" w:cs="Courier New" w:hint="default"/>
+      </w:rPr>
+    </w:lvl>
+    <w:lvl w:ilvl="8" w:tplc="04160005" w:tentative="1">
+      <w:start w:val="1"/>
+      <w:numFmt w:val="bullet"/>
+      <w:lvlText w:val=""/>
+      <w:lvlJc w:val="left"/>
+      <w:pPr>
+        <w:ind w:left="6480" w:hanging="360"/>
+      </w:pPr>
+      <w:rPr>
+        <w:rFonts w:ascii="Wingdings" w:hAnsi="Wingdings" w:hint="default"/>
+      </w:rPr>
+    </w:lvl>
+  </w:abstractNum>
+  <w:abstractNum w:abstractNumId="2" w15:restartNumberingAfterBreak="0">
+    <w:nsid w:val="624714AD"/>
+    <w:multiLevelType w:val="hybridMultilevel"/>
+    <w:tmpl w:val="070CB072"/>
+    <w:lvl w:ilvl="0" w:tplc="04160001">
+      <w:start w:val="1"/>
+      <w:numFmt w:val="bullet"/>
+      <w:lvlText w:val=""/>
+      <w:lvlJc w:val="left"/>
+      <w:pPr>
+        <w:ind w:left="1095" w:hanging="375"/>
+      </w:pPr>
+      <w:rPr>
+        <w:rFonts w:ascii="Symbol" w:hAnsi="Symbol" w:hint="default"/>
+      </w:rPr>
+    </w:lvl>
+    <w:lvl w:ilvl="1" w:tplc="FFFFFFFF" w:tentative="1">
+      <w:start w:val="1"/>
+      <w:numFmt w:val="bullet"/>
+      <w:lvlText w:val="o"/>
+      <w:lvlJc w:val="left"/>
+      <w:pPr>
+        <w:ind w:left="1800" w:hanging="360"/>
+      </w:pPr>
+      <w:rPr>
+        <w:rFonts w:ascii="Courier New" w:hAnsi="Courier New" w:cs="Courier New" w:hint="default"/>
+      </w:rPr>
+    </w:lvl>
+    <w:lvl w:ilvl="2" w:tplc="FFFFFFFF" w:tentative="1">
+      <w:start w:val="1"/>
+      <w:numFmt w:val="bullet"/>
+      <w:lvlText w:val=""/>
+      <w:lvlJc w:val="left"/>
+      <w:pPr>
+        <w:ind w:left="2520" w:hanging="360"/>
+      </w:pPr>
+      <w:rPr>
+        <w:rFonts w:ascii="Wingdings" w:hAnsi="Wingdings" w:hint="default"/>
+      </w:rPr>
+    </w:lvl>
+    <w:lvl w:ilvl="3" w:tplc="FFFFFFFF" w:tentative="1">
+      <w:start w:val="1"/>
+      <w:numFmt w:val="bullet"/>
+      <w:lvlText w:val=""/>
+      <w:lvlJc w:val="left"/>
+      <w:pPr>
+        <w:ind w:left="3240" w:hanging="360"/>
+      </w:pPr>
+      <w:rPr>
+        <w:rFonts w:ascii="Symbol" w:hAnsi="Symbol" w:hint="default"/>
+      </w:rPr>
+    </w:lvl>
+    <w:lvl w:ilvl="4" w:tplc="FFFFFFFF" w:tentative="1">
+      <w:start w:val="1"/>
+      <w:numFmt w:val="bullet"/>
+      <w:lvlText w:val="o"/>
+      <w:lvlJc w:val="left"/>
+      <w:pPr>
+        <w:ind w:left="3960" w:hanging="360"/>
+      </w:pPr>
+      <w:rPr>
+        <w:rFonts w:ascii="Courier New" w:hAnsi="Courier New" w:cs="Courier New" w:hint="default"/>
+      </w:rPr>
+    </w:lvl>
+    <w:lvl w:ilvl="5" w:tplc="FFFFFFFF" w:tentative="1">
+      <w:start w:val="1"/>
+      <w:numFmt w:val="bullet"/>
+      <w:lvlText w:val=""/>
+      <w:lvlJc w:val="left"/>
+      <w:pPr>
+        <w:ind w:left="4680" w:hanging="360"/>
+      </w:pPr>
+      <w:rPr>
+        <w:rFonts w:ascii="Wingdings" w:hAnsi="Wingdings" w:hint="default"/>
+      </w:rPr>
+    </w:lvl>
+    <w:lvl w:ilvl="6" w:tplc="FFFFFFFF" w:tentative="1">
+      <w:start w:val="1"/>
+      <w:numFmt w:val="bullet"/>
+      <w:lvlText w:val=""/>
+      <w:lvlJc w:val="left"/>
+      <w:pPr>
+        <w:ind w:left="5400" w:hanging="360"/>
+      </w:pPr>
+      <w:rPr>
+        <w:rFonts w:ascii="Symbol" w:hAnsi="Symbol" w:hint="default"/>
+      </w:rPr>
+    </w:lvl>
+    <w:lvl w:ilvl="7" w:tplc="FFFFFFFF" w:tentative="1">
+      <w:start w:val="1"/>
+      <w:numFmt w:val="bullet"/>
+      <w:lvlText w:val="o"/>
+      <w:lvlJc w:val="left"/>
+      <w:pPr>
+        <w:ind w:left="6120" w:hanging="360"/>
+      </w:pPr>
+      <w:rPr>
+        <w:rFonts w:ascii="Courier New" w:hAnsi="Courier New" w:cs="Courier New" w:hint="default"/>
+      </w:rPr>
+    </w:lvl>
+    <w:lvl w:ilvl="8" w:tplc="FFFFFFFF" w:tentative="1">
+      <w:start w:val="1"/>
+      <w:numFmt w:val="bullet"/>
+      <w:lvlText w:val=""/>
+      <w:lvlJc w:val="left"/>
+      <w:pPr>
+        <w:ind w:left="6840" w:hanging="360"/>
+      </w:pPr>
+      <w:rPr>
+        <w:rFonts w:ascii="Wingdings" w:hAnsi="Wingdings" w:hint="default"/>
+      </w:rPr>
+    </w:lvl>
+  </w:abstractNum>
+  <w:abstractNum w:abstractNumId="3" w15:restartNumberingAfterBreak="0">
     <w:nsid w:val="64B71080"/>
     <w:multiLevelType w:val="multilevel"/>
     <w:tmpl w:val="6B9E0CEA"/>
@@ -3626,7 +4098,7 @@
       </w:pPr>
     </w:lvl>
   </w:abstractNum>
-  <w:abstractNum w:abstractNumId="2" w15:restartNumberingAfterBreak="0">
+  <w:abstractNum w:abstractNumId="4" w15:restartNumberingAfterBreak="0">
     <w:nsid w:val="68874B04"/>
     <w:multiLevelType w:val="hybridMultilevel"/>
     <w:tmpl w:val="09C08AF8"/>
@@ -3713,20 +4185,141 @@
       </w:pPr>
     </w:lvl>
   </w:abstractNum>
+  <w:abstractNum w:abstractNumId="5" w15:restartNumberingAfterBreak="0">
+    <w:nsid w:val="6E41128B"/>
+    <w:multiLevelType w:val="hybridMultilevel"/>
+    <w:tmpl w:val="FDFC4336"/>
+    <w:lvl w:ilvl="0" w:tplc="B8BA3B9A">
+      <w:numFmt w:val="bullet"/>
+      <w:lvlText w:val=""/>
+      <w:lvlJc w:val="left"/>
+      <w:pPr>
+        <w:ind w:left="1095" w:hanging="375"/>
+      </w:pPr>
+      <w:rPr>
+        <w:rFonts w:ascii="Gill Sans MT" w:eastAsiaTheme="minorHAnsi" w:hAnsi="Gill Sans MT" w:cstheme="minorBidi" w:hint="default"/>
+      </w:rPr>
+    </w:lvl>
+    <w:lvl w:ilvl="1" w:tplc="04160003" w:tentative="1">
+      <w:start w:val="1"/>
+      <w:numFmt w:val="bullet"/>
+      <w:lvlText w:val="o"/>
+      <w:lvlJc w:val="left"/>
+      <w:pPr>
+        <w:ind w:left="1800" w:hanging="360"/>
+      </w:pPr>
+      <w:rPr>
+        <w:rFonts w:ascii="Courier New" w:hAnsi="Courier New" w:cs="Courier New" w:hint="default"/>
+      </w:rPr>
+    </w:lvl>
+    <w:lvl w:ilvl="2" w:tplc="04160005" w:tentative="1">
+      <w:start w:val="1"/>
+      <w:numFmt w:val="bullet"/>
+      <w:lvlText w:val=""/>
+      <w:lvlJc w:val="left"/>
+      <w:pPr>
+        <w:ind w:left="2520" w:hanging="360"/>
+      </w:pPr>
+      <w:rPr>
+        <w:rFonts w:ascii="Wingdings" w:hAnsi="Wingdings" w:hint="default"/>
+      </w:rPr>
+    </w:lvl>
+    <w:lvl w:ilvl="3" w:tplc="04160001" w:tentative="1">
+      <w:start w:val="1"/>
+      <w:numFmt w:val="bullet"/>
+      <w:lvlText w:val=""/>
+      <w:lvlJc w:val="left"/>
+      <w:pPr>
+        <w:ind w:left="3240" w:hanging="360"/>
+      </w:pPr>
+      <w:rPr>
+        <w:rFonts w:ascii="Symbol" w:hAnsi="Symbol" w:hint="default"/>
+      </w:rPr>
+    </w:lvl>
+    <w:lvl w:ilvl="4" w:tplc="04160003" w:tentative="1">
+      <w:start w:val="1"/>
+      <w:numFmt w:val="bullet"/>
+      <w:lvlText w:val="o"/>
+      <w:lvlJc w:val="left"/>
+      <w:pPr>
+        <w:ind w:left="3960" w:hanging="360"/>
+      </w:pPr>
+      <w:rPr>
+        <w:rFonts w:ascii="Courier New" w:hAnsi="Courier New" w:cs="Courier New" w:hint="default"/>
+      </w:rPr>
+    </w:lvl>
+    <w:lvl w:ilvl="5" w:tplc="04160005" w:tentative="1">
+      <w:start w:val="1"/>
+      <w:numFmt w:val="bullet"/>
+      <w:lvlText w:val=""/>
+      <w:lvlJc w:val="left"/>
+      <w:pPr>
+        <w:ind w:left="4680" w:hanging="360"/>
+      </w:pPr>
+      <w:rPr>
+        <w:rFonts w:ascii="Wingdings" w:hAnsi="Wingdings" w:hint="default"/>
+      </w:rPr>
+    </w:lvl>
+    <w:lvl w:ilvl="6" w:tplc="04160001" w:tentative="1">
+      <w:start w:val="1"/>
+      <w:numFmt w:val="bullet"/>
+      <w:lvlText w:val=""/>
+      <w:lvlJc w:val="left"/>
+      <w:pPr>
+        <w:ind w:left="5400" w:hanging="360"/>
+      </w:pPr>
+      <w:rPr>
+        <w:rFonts w:ascii="Symbol" w:hAnsi="Symbol" w:hint="default"/>
+      </w:rPr>
+    </w:lvl>
+    <w:lvl w:ilvl="7" w:tplc="04160003" w:tentative="1">
+      <w:start w:val="1"/>
+      <w:numFmt w:val="bullet"/>
+      <w:lvlText w:val="o"/>
+      <w:lvlJc w:val="left"/>
+      <w:pPr>
+        <w:ind w:left="6120" w:hanging="360"/>
+      </w:pPr>
+      <w:rPr>
+        <w:rFonts w:ascii="Courier New" w:hAnsi="Courier New" w:cs="Courier New" w:hint="default"/>
+      </w:rPr>
+    </w:lvl>
+    <w:lvl w:ilvl="8" w:tplc="04160005" w:tentative="1">
+      <w:start w:val="1"/>
+      <w:numFmt w:val="bullet"/>
+      <w:lvlText w:val=""/>
+      <w:lvlJc w:val="left"/>
+      <w:pPr>
+        <w:ind w:left="6840" w:hanging="360"/>
+      </w:pPr>
+      <w:rPr>
+        <w:rFonts w:ascii="Wingdings" w:hAnsi="Wingdings" w:hint="default"/>
+      </w:rPr>
+    </w:lvl>
+  </w:abstractNum>
   <w:num w:numId="1" w16cid:durableId="1222251149">
-    <w:abstractNumId w:val="2"/>
+    <w:abstractNumId w:val="4"/>
   </w:num>
   <w:num w:numId="2" w16cid:durableId="607935596">
-    <w:abstractNumId w:val="2"/>
+    <w:abstractNumId w:val="4"/>
     <w:lvlOverride w:ilvl="0">
       <w:startOverride w:val="1"/>
     </w:lvlOverride>
   </w:num>
   <w:num w:numId="3" w16cid:durableId="1586256515">
-    <w:abstractNumId w:val="1"/>
+    <w:abstractNumId w:val="3"/>
   </w:num>
   <w:num w:numId="4" w16cid:durableId="1816952101">
     <w:abstractNumId w:val="0"/>
+  </w:num>
+  <w:num w:numId="5" w16cid:durableId="957638104">
+    <w:abstractNumId w:val="1"/>
+  </w:num>
+  <w:num w:numId="6" w16cid:durableId="23869045">
+    <w:abstractNumId w:val="5"/>
+  </w:num>
+  <w:num w:numId="7" w16cid:durableId="1978223327">
+    <w:abstractNumId w:val="2"/>
   </w:num>
 </w:numbering>
 </file>
@@ -4233,7 +4826,6 @@
   <w:style w:type="character" w:default="1" w:styleId="Fontepargpadro">
     <w:name w:val="Default Paragraph Font"/>
     <w:uiPriority w:val="1"/>
-    <w:semiHidden/>
     <w:unhideWhenUsed/>
   </w:style>
   <w:style w:type="table" w:default="1" w:styleId="Tabelanormal">
@@ -4765,6 +5357,16 @@
       <w:ind w:left="720"/>
       <w:contextualSpacing/>
     </w:pPr>
+  </w:style>
+  <w:style w:type="paragraph" w:styleId="NormalWeb">
+    <w:name w:val="Normal (Web)"/>
+    <w:basedOn w:val="Normal"/>
+    <w:uiPriority w:val="99"/>
+    <w:semiHidden/>
+    <w:rsid w:val="00490485"/>
+    <w:rPr>
+      <w:rFonts w:ascii="Times New Roman" w:hAnsi="Times New Roman" w:cs="Times New Roman"/>
+    </w:rPr>
   </w:style>
 </w:styles>
 </file>

</xml_diff>